<commit_message>
Database code - students
</commit_message>
<xml_diff>
--- a/2024 testing template for raffle.docx
+++ b/2024 testing template for raffle.docx
@@ -1105,12 +1105,12 @@
         <w:tblLook w:val="04A0" w:firstRow="1" w:lastRow="0" w:firstColumn="1" w:lastColumn="0" w:noHBand="0" w:noVBand="1"/>
       </w:tblPr>
       <w:tblGrid>
-        <w:gridCol w:w="1042"/>
-        <w:gridCol w:w="1051"/>
-        <w:gridCol w:w="899"/>
-        <w:gridCol w:w="1256"/>
-        <w:gridCol w:w="2246"/>
-        <w:gridCol w:w="1367"/>
+        <w:gridCol w:w="1041"/>
+        <w:gridCol w:w="1050"/>
+        <w:gridCol w:w="907"/>
+        <w:gridCol w:w="1255"/>
+        <w:gridCol w:w="2243"/>
+        <w:gridCol w:w="1365"/>
         <w:gridCol w:w="1155"/>
       </w:tblGrid>
       <w:tr>
@@ -1299,7 +1299,17 @@
           </w:tcPr>
           <w:p>
             <w:r>
-              <w:t>-blank-</w:t>
+              <w:t>-</w:t>
+            </w:r>
+            <w:r>
+              <w:rPr>
+                <w:i/>
+                <w:iCs/>
+              </w:rPr>
+              <w:t>blank</w:t>
+            </w:r>
+            <w:r>
+              <w:t>-</w:t>
             </w:r>
           </w:p>
         </w:tc>
@@ -1349,7 +1359,21 @@
           <w:tcPr>
             <w:tcW w:w="1256" w:type="dxa"/>
           </w:tcPr>
-          <w:p/>
+          <w:p>
+            <w:r>
+              <w:t>-</w:t>
+            </w:r>
+            <w:r>
+              <w:rPr>
+                <w:i/>
+                <w:iCs/>
+              </w:rPr>
+              <w:t>spaces</w:t>
+            </w:r>
+            <w:r>
+              <w:t>-</w:t>
+            </w:r>
+          </w:p>
         </w:tc>
         <w:tc>
           <w:tcPr>
@@ -1361,6 +1385,12 @@
                 <w:highlight w:val="yellow"/>
               </w:rPr>
             </w:pPr>
+            <w:r>
+              <w:rPr>
+                <w:highlight w:val="yellow"/>
+              </w:rPr>
+              <w:t>Rejects, asks again</w:t>
+            </w:r>
           </w:p>
         </w:tc>
         <w:tc>
@@ -1381,25 +1411,162 @@
           <w:tcPr>
             <w:tcW w:w="1042" w:type="dxa"/>
           </w:tcPr>
-          <w:p/>
+          <w:p>
+            <w:r>
+              <w:t>Value</w:t>
+            </w:r>
+          </w:p>
         </w:tc>
         <w:tc>
           <w:tcPr>
             <w:tcW w:w="1051" w:type="dxa"/>
           </w:tcPr>
-          <w:p/>
+          <w:p>
+            <w:r>
+              <w:t>Float</w:t>
+            </w:r>
+          </w:p>
         </w:tc>
         <w:tc>
           <w:tcPr>
             <w:tcW w:w="899" w:type="dxa"/>
           </w:tcPr>
-          <w:p/>
+          <w:p>
+            <w:r>
+              <w:t>Greater than zero</w:t>
+            </w:r>
+          </w:p>
         </w:tc>
         <w:tc>
           <w:tcPr>
             <w:tcW w:w="1256" w:type="dxa"/>
           </w:tcPr>
-          <w:p/>
+          <w:p>
+            <w:pPr>
+              <w:rPr>
+                <w:i/>
+                <w:iCs/>
+              </w:rPr>
+            </w:pPr>
+            <w:r>
+              <w:t>-</w:t>
+            </w:r>
+            <w:r>
+              <w:rPr>
+                <w:i/>
+                <w:iCs/>
+              </w:rPr>
+              <w:t>blank-</w:t>
+            </w:r>
+          </w:p>
+        </w:tc>
+        <w:tc>
+          <w:tcPr>
+            <w:tcW w:w="2246" w:type="dxa"/>
+          </w:tcPr>
+          <w:p>
+            <w:pPr>
+              <w:rPr>
+                <w:highlight w:val="yellow"/>
+              </w:rPr>
+            </w:pPr>
+          </w:p>
+        </w:tc>
+        <w:tc>
+          <w:tcPr>
+            <w:tcW w:w="1367" w:type="dxa"/>
+          </w:tcPr>
+          <w:p/>
+        </w:tc>
+        <w:tc>
+          <w:tcPr>
+            <w:tcW w:w="1155" w:type="dxa"/>
+          </w:tcPr>
+          <w:p/>
+        </w:tc>
+      </w:tr>
+      <w:tr>
+        <w:tc>
+          <w:tcPr>
+            <w:tcW w:w="1042" w:type="dxa"/>
+          </w:tcPr>
+          <w:p/>
+        </w:tc>
+        <w:tc>
+          <w:tcPr>
+            <w:tcW w:w="1051" w:type="dxa"/>
+          </w:tcPr>
+          <w:p/>
+        </w:tc>
+        <w:tc>
+          <w:tcPr>
+            <w:tcW w:w="899" w:type="dxa"/>
+          </w:tcPr>
+          <w:p/>
+        </w:tc>
+        <w:tc>
+          <w:tcPr>
+            <w:tcW w:w="1256" w:type="dxa"/>
+          </w:tcPr>
+          <w:p>
+            <w:r>
+              <w:t>H</w:t>
+            </w:r>
+          </w:p>
+        </w:tc>
+        <w:tc>
+          <w:tcPr>
+            <w:tcW w:w="2246" w:type="dxa"/>
+          </w:tcPr>
+          <w:p>
+            <w:pPr>
+              <w:rPr>
+                <w:highlight w:val="yellow"/>
+              </w:rPr>
+            </w:pPr>
+          </w:p>
+        </w:tc>
+        <w:tc>
+          <w:tcPr>
+            <w:tcW w:w="1367" w:type="dxa"/>
+          </w:tcPr>
+          <w:p/>
+        </w:tc>
+        <w:tc>
+          <w:tcPr>
+            <w:tcW w:w="1155" w:type="dxa"/>
+          </w:tcPr>
+          <w:p/>
+        </w:tc>
+      </w:tr>
+      <w:tr>
+        <w:tc>
+          <w:tcPr>
+            <w:tcW w:w="1042" w:type="dxa"/>
+          </w:tcPr>
+          <w:p/>
+        </w:tc>
+        <w:tc>
+          <w:tcPr>
+            <w:tcW w:w="1051" w:type="dxa"/>
+          </w:tcPr>
+          <w:p/>
+        </w:tc>
+        <w:tc>
+          <w:tcPr>
+            <w:tcW w:w="899" w:type="dxa"/>
+          </w:tcPr>
+          <w:p/>
+        </w:tc>
+        <w:tc>
+          <w:tcPr>
+            <w:tcW w:w="1256" w:type="dxa"/>
+          </w:tcPr>
+          <w:p>
+            <w:r>
+              <w:t>$5</w:t>
+            </w:r>
+          </w:p>
         </w:tc>
         <w:tc>
           <w:tcPr>
@@ -2561,6 +2728,17 @@
 </file>
 
 <file path=customXml/item1.xml><?xml version="1.0" encoding="utf-8"?>
+<p:properties xmlns:p="http://schemas.microsoft.com/office/2006/metadata/properties" xmlns:xsi="http://www.w3.org/2001/XMLSchema-instance" xmlns:pc="http://schemas.microsoft.com/office/infopath/2007/PartnerControls">
+  <documentManagement>
+    <lcf76f155ced4ddcb4097134ff3c332f xmlns="0eddf621-34ac-45c1-9955-ec81f2b83b6f">
+      <Terms xmlns="http://schemas.microsoft.com/office/infopath/2007/PartnerControls"/>
+    </lcf76f155ced4ddcb4097134ff3c332f>
+    <TaxCatchAll xmlns="8f80b842-240c-4798-a913-f35ffd560685" xsi:nil="true"/>
+  </documentManagement>
+</p:properties>
+</file>
+
+<file path=customXml/item2.xml><?xml version="1.0" encoding="utf-8"?>
 <ct:contentTypeSchema xmlns:ct="http://schemas.microsoft.com/office/2006/metadata/contentType" xmlns:ma="http://schemas.microsoft.com/office/2006/metadata/properties/metaAttributes" ct:_="" ma:_="" ma:contentTypeName="Document" ma:contentTypeID="0x010100F2001FA604D64F4E93F7DCD54CCD97A5" ma:contentTypeVersion="18" ma:contentTypeDescription="Create a new document." ma:contentTypeScope="" ma:versionID="a6b7bc347c3300e0672055150b38879d">
   <xsd:schema xmlns:xsd="http://www.w3.org/2001/XMLSchema" xmlns:xs="http://www.w3.org/2001/XMLSchema" xmlns:p="http://schemas.microsoft.com/office/2006/metadata/properties" xmlns:ns2="0eddf621-34ac-45c1-9955-ec81f2b83b6f" xmlns:ns3="8f80b842-240c-4798-a913-f35ffd560685" targetNamespace="http://schemas.microsoft.com/office/2006/metadata/properties" ma:root="true" ma:fieldsID="324a24bbc2d90244892e87996fb2174a" ns2:_="" ns3:_="">
     <xsd:import namespace="0eddf621-34ac-45c1-9955-ec81f2b83b6f"/>
@@ -2815,17 +2993,6 @@
 </ct:contentTypeSchema>
 </file>
 
-<file path=customXml/item2.xml><?xml version="1.0" encoding="utf-8"?>
-<p:properties xmlns:p="http://schemas.microsoft.com/office/2006/metadata/properties" xmlns:xsi="http://www.w3.org/2001/XMLSchema-instance" xmlns:pc="http://schemas.microsoft.com/office/infopath/2007/PartnerControls">
-  <documentManagement>
-    <lcf76f155ced4ddcb4097134ff3c332f xmlns="0eddf621-34ac-45c1-9955-ec81f2b83b6f">
-      <Terms xmlns="http://schemas.microsoft.com/office/infopath/2007/PartnerControls"/>
-    </lcf76f155ced4ddcb4097134ff3c332f>
-    <TaxCatchAll xmlns="8f80b842-240c-4798-a913-f35ffd560685" xsi:nil="true"/>
-  </documentManagement>
-</p:properties>
-</file>
-
 <file path=customXml/item3.xml><?xml version="1.0" encoding="utf-8"?>
 <?mso-contentType ?>
 <FormTemplates xmlns="http://schemas.microsoft.com/sharepoint/v3/contenttype/forms">
@@ -2836,6 +3003,17 @@
 </file>
 
 <file path=customXml/itemProps1.xml><?xml version="1.0" encoding="utf-8"?>
+<ds:datastoreItem xmlns:ds="http://schemas.openxmlformats.org/officeDocument/2006/customXml" ds:itemID="{DCB86CF7-F5FF-4141-B5F7-8BE9567F4FD2}">
+  <ds:schemaRefs>
+    <ds:schemaRef ds:uri="http://schemas.microsoft.com/office/2006/metadata/properties"/>
+    <ds:schemaRef ds:uri="http://schemas.microsoft.com/office/infopath/2007/PartnerControls"/>
+    <ds:schemaRef ds:uri="0eddf621-34ac-45c1-9955-ec81f2b83b6f"/>
+    <ds:schemaRef ds:uri="8f80b842-240c-4798-a913-f35ffd560685"/>
+  </ds:schemaRefs>
+</ds:datastoreItem>
+</file>
+
+<file path=customXml/itemProps2.xml><?xml version="1.0" encoding="utf-8"?>
 <ds:datastoreItem xmlns:ds="http://schemas.openxmlformats.org/officeDocument/2006/customXml" ds:itemID="{105A81B4-844D-4A88-B628-A2899E542EA6}">
   <ds:schemaRefs>
     <ds:schemaRef ds:uri="http://schemas.microsoft.com/office/2006/metadata/contentType"/>
@@ -2854,17 +3032,6 @@
 </ds:datastoreItem>
 </file>
 
-<file path=customXml/itemProps2.xml><?xml version="1.0" encoding="utf-8"?>
-<ds:datastoreItem xmlns:ds="http://schemas.openxmlformats.org/officeDocument/2006/customXml" ds:itemID="{DCB86CF7-F5FF-4141-B5F7-8BE9567F4FD2}">
-  <ds:schemaRefs>
-    <ds:schemaRef ds:uri="http://schemas.microsoft.com/office/2006/metadata/properties"/>
-    <ds:schemaRef ds:uri="http://schemas.microsoft.com/office/infopath/2007/PartnerControls"/>
-    <ds:schemaRef ds:uri="0eddf621-34ac-45c1-9955-ec81f2b83b6f"/>
-    <ds:schemaRef ds:uri="8f80b842-240c-4798-a913-f35ffd560685"/>
-  </ds:schemaRefs>
-</ds:datastoreItem>
-</file>
-
 <file path=customXml/itemProps3.xml><?xml version="1.0" encoding="utf-8"?>
 <ds:datastoreItem xmlns:ds="http://schemas.openxmlformats.org/officeDocument/2006/customXml" ds:itemID="{F28FC979-C8B0-4ECE-A239-1A3FF6643C3D}">
   <ds:schemaRefs>

</xml_diff>